<commit_message>
Patching up with Chu's working changes
</commit_message>
<xml_diff>
--- a/cimage/cimage_public/CIMAGE_install.docx
+++ b/cimage/cimage_public/CIMAGE_install.docx
@@ -1,6 +1,6 @@
 
 <file path=word/document.xml><?xml version="1.0" encoding="utf-8"?>
-<w:document xmlns:ve="http://schemas.openxmlformats.org/markup-compatibility/2006" xmlns:o="urn:schemas-microsoft-com:office:office" xmlns:r="http://schemas.openxmlformats.org/officeDocument/2006/relationships" xmlns:m="http://schemas.openxmlformats.org/officeDocument/2006/math" xmlns:v="urn:schemas-microsoft-com:vml" xmlns:wp="http://schemas.openxmlformats.org/drawingml/2006/wordprocessingDrawing" xmlns:w10="urn:schemas-microsoft-com:office:word" xmlns:w="http://schemas.openxmlformats.org/wordprocessingml/2006/main" xmlns:wne="http://schemas.microsoft.com/office/word/2006/wordml">
+<w:document xmlns:mo="http://schemas.microsoft.com/office/mac/office/2008/main" xmlns:ve="http://schemas.openxmlformats.org/markup-compatibility/2006" xmlns:mv="urn:schemas-microsoft-com:mac:vml" xmlns:o="urn:schemas-microsoft-com:office:office" xmlns:r="http://schemas.openxmlformats.org/officeDocument/2006/relationships" xmlns:m="http://schemas.openxmlformats.org/officeDocument/2006/math" xmlns:v="urn:schemas-microsoft-com:vml" xmlns:wp="http://schemas.openxmlformats.org/drawingml/2006/wordprocessingDrawing" xmlns:w10="urn:schemas-microsoft-com:office:word" xmlns:w="http://schemas.openxmlformats.org/wordprocessingml/2006/main" xmlns:wne="http://schemas.microsoft.com/office/word/2006/wordml">
   <w:body>
     <w:p>
       <w:pPr>
@@ -70,13 +70,8 @@
       </w:r>
       <w:proofErr w:type="spellEnd"/>
       <w:r>
-        <w:t>-</w:t>
-      </w:r>
-      <w:proofErr w:type="spellStart"/>
-      <w:r>
-        <w:t>c++</w:t>
-      </w:r>
-      <w:proofErr w:type="spellEnd"/>
+        <w:t>-c++</w:t>
+      </w:r>
       <w:r>
         <w:t xml:space="preserve"> (</w:t>
       </w:r>
@@ -120,16 +115,8 @@
         <w:rPr>
           <w:b/>
         </w:rPr>
-        <w:t>-</w:t>
-      </w:r>
-      <w:proofErr w:type="spellStart"/>
-      <w:r>
-        <w:rPr>
-          <w:b/>
-        </w:rPr>
-        <w:t>c++</w:t>
-      </w:r>
-      <w:proofErr w:type="spellEnd"/>
+        <w:t>-c++</w:t>
+      </w:r>
       <w:r>
         <w:t xml:space="preserve">) </w:t>
       </w:r>
@@ -373,6 +360,15 @@
       <w:r>
         <w:t>) in R</w:t>
       </w:r>
+      <w:r>
+        <w:t>. If the current XCMS package is not compatible with CIMAGE, reinstall with the provided XCMS 1.16.3 (</w:t>
+      </w:r>
+      <w:r>
+        <w:t>xcms_1.16.3.tar.gz</w:t>
+      </w:r>
+      <w:r>
+        <w:t>) library by “ R CMD install -l /pathto/xcms_1.16.3.tar.gz xcms)</w:t>
+      </w:r>
     </w:p>
     <w:p>
       <w:pPr>
@@ -776,7 +772,6 @@
         <w:rPr>
           <w:rFonts w:ascii="Arial" w:hAnsi="Arial" w:cs="Arial"/>
         </w:rPr>
-        <w:lastRenderedPageBreak/>
         <w:t>Run CIMAGE to analyze data</w:t>
       </w:r>
     </w:p>
@@ -790,21 +785,7 @@
         <w:rPr>
           <w:rFonts w:ascii="Arial" w:hAnsi="Arial" w:cs="Arial"/>
         </w:rPr>
-        <w:t xml:space="preserve">1. </w:t>
-      </w:r>
-      <w:proofErr w:type="gramStart"/>
-      <w:r>
-        <w:rPr>
-          <w:rFonts w:ascii="Arial" w:hAnsi="Arial" w:cs="Arial"/>
-        </w:rPr>
-        <w:t>make</w:t>
-      </w:r>
-      <w:proofErr w:type="gramEnd"/>
-      <w:r>
-        <w:rPr>
-          <w:rFonts w:ascii="Arial" w:hAnsi="Arial" w:cs="Arial"/>
-        </w:rPr>
-        <w:t xml:space="preserve"> a folder such as "</w:t>
+        <w:t>1. make a folder such as "</w:t>
       </w:r>
       <w:proofErr w:type="spellStart"/>
       <w:r>
@@ -831,21 +812,7 @@
           <w:rFonts w:ascii="Arial" w:hAnsi="Arial" w:cs="Arial"/>
         </w:rPr>
         <w:br/>
-        <w:t xml:space="preserve">2. </w:t>
-      </w:r>
-      <w:proofErr w:type="gramStart"/>
-      <w:r>
-        <w:rPr>
-          <w:rFonts w:ascii="Arial" w:hAnsi="Arial" w:cs="Arial"/>
-        </w:rPr>
-        <w:t>make</w:t>
-      </w:r>
-      <w:proofErr w:type="gramEnd"/>
-      <w:r>
-        <w:rPr>
-          <w:rFonts w:ascii="Arial" w:hAnsi="Arial" w:cs="Arial"/>
-        </w:rPr>
-        <w:t xml:space="preserve"> a folder "</w:t>
+        <w:t>2. make a folder "</w:t>
       </w:r>
       <w:proofErr w:type="spellStart"/>
       <w:r>
@@ -886,21 +853,7 @@
           <w:rFonts w:ascii="Arial" w:hAnsi="Arial" w:cs="Arial"/>
         </w:rPr>
         <w:br/>
-        <w:t xml:space="preserve">3. </w:t>
-      </w:r>
-      <w:proofErr w:type="gramStart"/>
-      <w:r>
-        <w:rPr>
-          <w:rFonts w:ascii="Arial" w:hAnsi="Arial" w:cs="Arial"/>
-        </w:rPr>
-        <w:t>copy</w:t>
-      </w:r>
-      <w:proofErr w:type="gramEnd"/>
-      <w:r>
-        <w:rPr>
-          <w:rFonts w:ascii="Arial" w:hAnsi="Arial" w:cs="Arial"/>
-        </w:rPr>
-        <w:t xml:space="preserve"> the converted "</w:t>
+        <w:t>3. copy the converted "</w:t>
       </w:r>
       <w:r>
         <w:rPr>
@@ -914,10 +867,92 @@
         <w:rPr>
           <w:rFonts w:ascii="Arial" w:hAnsi="Arial" w:cs="Arial"/>
         </w:rPr>
-        <w:t>_0?.</w:t>
-      </w:r>
-      <w:proofErr w:type="spellStart"/>
-      <w:proofErr w:type="gramStart"/>
+        <w:t>_0?.mzXML" files to the "</w:t>
+      </w:r>
+      <w:proofErr w:type="spellStart"/>
+      <w:r>
+        <w:rPr>
+          <w:rFonts w:ascii="Arial" w:hAnsi="Arial" w:cs="Arial"/>
+        </w:rPr>
+        <w:t>my_experiment</w:t>
+      </w:r>
+      <w:proofErr w:type="spellEnd"/>
+      <w:r>
+        <w:rPr>
+          <w:rFonts w:ascii="Arial" w:hAnsi="Arial" w:cs="Arial"/>
+        </w:rPr>
+        <w:t>" folder</w:t>
+      </w:r>
+      <w:r>
+        <w:rPr>
+          <w:rFonts w:ascii="Arial" w:hAnsi="Arial" w:cs="Arial"/>
+        </w:rPr>
+        <w:br/>
+      </w:r>
+      <w:r>
+        <w:rPr>
+          <w:rFonts w:ascii="Arial" w:hAnsi="Arial" w:cs="Arial"/>
+        </w:rPr>
+        <w:br/>
+        <w:t>4. copy the searched DTASelect-filter.txt files into the "</w:t>
+      </w:r>
+      <w:proofErr w:type="spellStart"/>
+      <w:r>
+        <w:rPr>
+          <w:rFonts w:ascii="Arial" w:hAnsi="Arial" w:cs="Arial"/>
+        </w:rPr>
+        <w:t>dta</w:t>
+      </w:r>
+      <w:proofErr w:type="spellEnd"/>
+      <w:r>
+        <w:rPr>
+          <w:rFonts w:ascii="Arial" w:hAnsi="Arial" w:cs="Arial"/>
+        </w:rPr>
+        <w:t>" folder and make sure that they have names like "DTASelect-filter_</w:t>
+      </w:r>
+      <w:r>
+        <w:rPr>
+          <w:rFonts w:ascii="Arial" w:hAnsi="Arial" w:cs="Arial"/>
+          <w:b/>
+          <w:bCs/>
+        </w:rPr>
+        <w:t>TAG</w:t>
+      </w:r>
+      <w:r>
+        <w:rPr>
+          <w:rFonts w:ascii="Arial" w:hAnsi="Arial" w:cs="Arial"/>
+        </w:rPr>
+        <w:t>_light/.txt" or "DTASelect-filter_</w:t>
+      </w:r>
+      <w:r>
+        <w:rPr>
+          <w:rFonts w:ascii="Arial" w:hAnsi="Arial" w:cs="Arial"/>
+          <w:b/>
+          <w:bCs/>
+        </w:rPr>
+        <w:t>TAG</w:t>
+      </w:r>
+      <w:r>
+        <w:rPr>
+          <w:rFonts w:ascii="Arial" w:hAnsi="Arial" w:cs="Arial"/>
+        </w:rPr>
+        <w:t xml:space="preserve">_heavy.txt", in which </w:t>
+      </w:r>
+      <w:r>
+        <w:rPr>
+          <w:rFonts w:ascii="Arial" w:hAnsi="Arial" w:cs="Arial"/>
+          <w:b/>
+          <w:bCs/>
+        </w:rPr>
+        <w:t>"TAG"</w:t>
+      </w:r>
+      <w:r>
+        <w:rPr>
+          <w:rFonts w:ascii="Arial" w:hAnsi="Arial" w:cs="Arial"/>
+        </w:rPr>
+        <w:t xml:space="preserve"> is the one you use to name those </w:t>
+      </w:r>
+      <w:proofErr w:type="spellStart"/>
       <w:r>
         <w:rPr>
           <w:rFonts w:ascii="Arial" w:hAnsi="Arial" w:cs="Arial"/>
@@ -925,132 +960,6 @@
         <w:t>mzXML</w:t>
       </w:r>
       <w:proofErr w:type="spellEnd"/>
-      <w:proofErr w:type="gramEnd"/>
-      <w:r>
-        <w:rPr>
-          <w:rFonts w:ascii="Arial" w:hAnsi="Arial" w:cs="Arial"/>
-        </w:rPr>
-        <w:t>" files to the "</w:t>
-      </w:r>
-      <w:proofErr w:type="spellStart"/>
-      <w:r>
-        <w:rPr>
-          <w:rFonts w:ascii="Arial" w:hAnsi="Arial" w:cs="Arial"/>
-        </w:rPr>
-        <w:t>my_experiment</w:t>
-      </w:r>
-      <w:proofErr w:type="spellEnd"/>
-      <w:r>
-        <w:rPr>
-          <w:rFonts w:ascii="Arial" w:hAnsi="Arial" w:cs="Arial"/>
-        </w:rPr>
-        <w:t>" folder</w:t>
-      </w:r>
-      <w:r>
-        <w:rPr>
-          <w:rFonts w:ascii="Arial" w:hAnsi="Arial" w:cs="Arial"/>
-        </w:rPr>
-        <w:br/>
-      </w:r>
-      <w:r>
-        <w:rPr>
-          <w:rFonts w:ascii="Arial" w:hAnsi="Arial" w:cs="Arial"/>
-        </w:rPr>
-        <w:br/>
-        <w:t xml:space="preserve">4. </w:t>
-      </w:r>
-      <w:proofErr w:type="gramStart"/>
-      <w:r>
-        <w:rPr>
-          <w:rFonts w:ascii="Arial" w:hAnsi="Arial" w:cs="Arial"/>
-        </w:rPr>
-        <w:t>copy</w:t>
-      </w:r>
-      <w:proofErr w:type="gramEnd"/>
-      <w:r>
-        <w:rPr>
-          <w:rFonts w:ascii="Arial" w:hAnsi="Arial" w:cs="Arial"/>
-        </w:rPr>
-        <w:t xml:space="preserve"> the searched DTASelect-filter.txt files into the "</w:t>
-      </w:r>
-      <w:proofErr w:type="spellStart"/>
-      <w:r>
-        <w:rPr>
-          <w:rFonts w:ascii="Arial" w:hAnsi="Arial" w:cs="Arial"/>
-        </w:rPr>
-        <w:t>dta</w:t>
-      </w:r>
-      <w:proofErr w:type="spellEnd"/>
-      <w:r>
-        <w:rPr>
-          <w:rFonts w:ascii="Arial" w:hAnsi="Arial" w:cs="Arial"/>
-        </w:rPr>
-        <w:t>" folder and make sure that they have names like "</w:t>
-      </w:r>
-      <w:proofErr w:type="spellStart"/>
-      <w:r>
-        <w:rPr>
-          <w:rFonts w:ascii="Arial" w:hAnsi="Arial" w:cs="Arial"/>
-        </w:rPr>
-        <w:t>DTASelect-filter_</w:t>
-      </w:r>
-      <w:r>
-        <w:rPr>
-          <w:rFonts w:ascii="Arial" w:hAnsi="Arial" w:cs="Arial"/>
-          <w:b/>
-          <w:bCs/>
-        </w:rPr>
-        <w:t>TAG</w:t>
-      </w:r>
-      <w:r>
-        <w:rPr>
-          <w:rFonts w:ascii="Arial" w:hAnsi="Arial" w:cs="Arial"/>
-        </w:rPr>
-        <w:t>_light</w:t>
-      </w:r>
-      <w:proofErr w:type="spellEnd"/>
-      <w:r>
-        <w:rPr>
-          <w:rFonts w:ascii="Arial" w:hAnsi="Arial" w:cs="Arial"/>
-        </w:rPr>
-        <w:t>/.txt" or "DTASelect-filter_</w:t>
-      </w:r>
-      <w:r>
-        <w:rPr>
-          <w:rFonts w:ascii="Arial" w:hAnsi="Arial" w:cs="Arial"/>
-          <w:b/>
-          <w:bCs/>
-        </w:rPr>
-        <w:t>TAG</w:t>
-      </w:r>
-      <w:r>
-        <w:rPr>
-          <w:rFonts w:ascii="Arial" w:hAnsi="Arial" w:cs="Arial"/>
-        </w:rPr>
-        <w:t xml:space="preserve">_heavy.txt", in which </w:t>
-      </w:r>
-      <w:r>
-        <w:rPr>
-          <w:rFonts w:ascii="Arial" w:hAnsi="Arial" w:cs="Arial"/>
-          <w:b/>
-          <w:bCs/>
-        </w:rPr>
-        <w:t>"TAG"</w:t>
-      </w:r>
-      <w:r>
-        <w:rPr>
-          <w:rFonts w:ascii="Arial" w:hAnsi="Arial" w:cs="Arial"/>
-        </w:rPr>
-        <w:t xml:space="preserve"> is the one you use to name those </w:t>
-      </w:r>
-      <w:proofErr w:type="spellStart"/>
-      <w:r>
-        <w:rPr>
-          <w:rFonts w:ascii="Arial" w:hAnsi="Arial" w:cs="Arial"/>
-        </w:rPr>
-        <w:t>mzXML</w:t>
-      </w:r>
-      <w:proofErr w:type="spellEnd"/>
       <w:r>
         <w:rPr>
           <w:rFonts w:ascii="Arial" w:hAnsi="Arial" w:cs="Arial"/>
@@ -1068,21 +977,7 @@
           <w:rFonts w:ascii="Arial" w:hAnsi="Arial" w:cs="Arial"/>
         </w:rPr>
         <w:br/>
-        <w:t xml:space="preserve">5. </w:t>
-      </w:r>
-      <w:proofErr w:type="gramStart"/>
-      <w:r>
-        <w:rPr>
-          <w:rFonts w:ascii="Arial" w:hAnsi="Arial" w:cs="Arial"/>
-        </w:rPr>
-        <w:t>go</w:t>
-      </w:r>
-      <w:proofErr w:type="gramEnd"/>
-      <w:r>
-        <w:rPr>
-          <w:rFonts w:ascii="Arial" w:hAnsi="Arial" w:cs="Arial"/>
-        </w:rPr>
-        <w:t xml:space="preserve"> into the "</w:t>
+        <w:t>5. go into the "</w:t>
       </w:r>
       <w:proofErr w:type="spellStart"/>
       <w:r>
@@ -1155,7 +1050,7 @@
           <w:sz w:val="20"/>
           <w:szCs w:val="20"/>
         </w:rPr>
-        <w:t>cimage</w:t>
+        <w:t>cimage-params-file</w:t>
       </w:r>
       <w:proofErr w:type="spellEnd"/>
       <w:r>
@@ -1166,29 +1061,7 @@
           <w:sz w:val="20"/>
           <w:szCs w:val="20"/>
         </w:rPr>
-        <w:t>-</w:t>
-      </w:r>
-      <w:proofErr w:type="spellStart"/>
-      <w:r>
-        <w:rPr>
-          <w:rFonts w:ascii="Arial" w:hAnsi="Arial" w:cs="Arial"/>
-          <w:i/>
-          <w:iCs/>
-          <w:sz w:val="20"/>
-          <w:szCs w:val="20"/>
-        </w:rPr>
-        <w:t>params</w:t>
-      </w:r>
-      <w:proofErr w:type="spellEnd"/>
-      <w:r>
-        <w:rPr>
-          <w:rFonts w:ascii="Arial" w:hAnsi="Arial" w:cs="Arial"/>
-          <w:i/>
-          <w:iCs/>
-          <w:sz w:val="20"/>
-          <w:szCs w:val="20"/>
-        </w:rPr>
-        <w:t>-file    </w:t>
+        <w:t xml:space="preserve">    </w:t>
       </w:r>
       <w:r>
         <w:rPr>
@@ -1400,21 +1273,7 @@
           <w:rFonts w:ascii="Arial" w:hAnsi="Arial" w:cs="Arial"/>
         </w:rPr>
         <w:br/>
-        <w:t xml:space="preserve">6. If it runs fine, it will generate </w:t>
-      </w:r>
-      <w:proofErr w:type="gramStart"/>
-      <w:r>
-        <w:rPr>
-          <w:rFonts w:ascii="Arial" w:hAnsi="Arial" w:cs="Arial"/>
-        </w:rPr>
-        <w:t>a</w:t>
-      </w:r>
-      <w:proofErr w:type="gramEnd"/>
-      <w:r>
-        <w:rPr>
-          <w:rFonts w:ascii="Arial" w:hAnsi="Arial" w:cs="Arial"/>
-        </w:rPr>
-        <w:t xml:space="preserve"> "output" folder in which there will be a </w:t>
+        <w:t xml:space="preserve">6. If it runs fine, it will generate a "output" folder in which there will be a </w:t>
       </w:r>
       <w:proofErr w:type="spellStart"/>
       <w:r>
@@ -1469,21 +1328,7 @@
           <w:rFonts w:ascii="Arial" w:hAnsi="Arial" w:cs="Arial"/>
         </w:rPr>
         <w:br/>
-        <w:t xml:space="preserve">7. </w:t>
-      </w:r>
-      <w:proofErr w:type="gramStart"/>
-      <w:r>
-        <w:rPr>
-          <w:rFonts w:ascii="Arial" w:hAnsi="Arial" w:cs="Arial"/>
-        </w:rPr>
-        <w:t>move</w:t>
-      </w:r>
-      <w:proofErr w:type="gramEnd"/>
-      <w:r>
-        <w:rPr>
-          <w:rFonts w:ascii="Arial" w:hAnsi="Arial" w:cs="Arial"/>
-        </w:rPr>
-        <w:t xml:space="preserve"> to "</w:t>
+        <w:t>7. move to "</w:t>
       </w:r>
       <w:proofErr w:type="spellStart"/>
       <w:r>
@@ -1696,7 +1541,6 @@
           <w:sz w:val="20"/>
           <w:szCs w:val="20"/>
         </w:rPr>
-        <w:lastRenderedPageBreak/>
         <w:t>cimage_compare</w:t>
       </w:r>
       <w:proofErr w:type="spellEnd"/>
@@ -1851,8 +1695,7 @@
     </w:p>
     <w:sectPr>
       <w:pgSz w:w="12240" w:h="15840"/>
-      <w:pgMar w:top="1440" w:right="1440" w:bottom="1440" w:left="1440" w:header="720" w:footer="720" w:gutter="0"/>
-      <w:cols w:space="720"/>
+      <w:pgMar w:top="1440" w:right="1440" w:bottom="1440" w:left="1440" w:gutter="0"/>
       <w:docGrid w:linePitch="360"/>
     </w:sectPr>
   </w:body>
@@ -1860,7 +1703,7 @@
 </file>
 
 <file path=word/numbering.xml><?xml version="1.0" encoding="utf-8"?>
-<w:numbering xmlns:ve="http://schemas.openxmlformats.org/markup-compatibility/2006" xmlns:o="urn:schemas-microsoft-com:office:office" xmlns:r="http://schemas.openxmlformats.org/officeDocument/2006/relationships" xmlns:m="http://schemas.openxmlformats.org/officeDocument/2006/math" xmlns:v="urn:schemas-microsoft-com:vml" xmlns:wp="http://schemas.openxmlformats.org/drawingml/2006/wordprocessingDrawing" xmlns:w10="urn:schemas-microsoft-com:office:word" xmlns:w="http://schemas.openxmlformats.org/wordprocessingml/2006/main" xmlns:wne="http://schemas.microsoft.com/office/word/2006/wordml">
+<w:numbering xmlns:mo="http://schemas.microsoft.com/office/mac/office/2008/main" xmlns:ve="http://schemas.openxmlformats.org/markup-compatibility/2006" xmlns:mv="urn:schemas-microsoft-com:mac:vml" xmlns:o="urn:schemas-microsoft-com:office:office" xmlns:r="http://schemas.openxmlformats.org/officeDocument/2006/relationships" xmlns:m="http://schemas.openxmlformats.org/officeDocument/2006/math" xmlns:v="urn:schemas-microsoft-com:vml" xmlns:wp="http://schemas.openxmlformats.org/drawingml/2006/wordprocessingDrawing" xmlns:w10="urn:schemas-microsoft-com:office:word" xmlns:w="http://schemas.openxmlformats.org/wordprocessingml/2006/main" xmlns:wne="http://schemas.microsoft.com/office/word/2006/wordml">
   <w:abstractNum w:abstractNumId="0">
     <w:nsid w:val="3E2B2B52"/>
     <w:multiLevelType w:val="hybridMultilevel"/>
@@ -1973,7 +1816,7 @@
       </w:pPr>
     </w:pPrDefault>
   </w:docDefaults>
-  <w:latentStyles w:defLockedState="0" w:defUIPriority="99" w:defSemiHidden="1" w:defUnhideWhenUsed="1" w:defQFormat="0" w:count="267">
+  <w:latentStyles w:defLockedState="0" w:defUIPriority="99" w:defSemiHidden="1" w:defUnhideWhenUsed="1" w:defQFormat="0" w:count="276">
     <w:lsdException w:name="Normal" w:semiHidden="0" w:uiPriority="0" w:unhideWhenUsed="0" w:qFormat="1"/>
     <w:lsdException w:name="heading 1" w:semiHidden="0" w:uiPriority="9" w:unhideWhenUsed="0" w:qFormat="1"/>
     <w:lsdException w:name="heading 2" w:uiPriority="9" w:qFormat="1"/>
@@ -2139,13 +1982,11 @@
   </w:style>
   <w:style w:type="character" w:default="1" w:styleId="DefaultParagraphFont">
     <w:name w:val="Default Paragraph Font"/>
-    <w:uiPriority w:val="1"/>
     <w:semiHidden/>
     <w:unhideWhenUsed/>
   </w:style>
   <w:style w:type="table" w:default="1" w:styleId="TableNormal">
     <w:name w:val="Normal Table"/>
-    <w:uiPriority w:val="99"/>
     <w:semiHidden/>
     <w:unhideWhenUsed/>
     <w:qFormat/>
@@ -2161,7 +2002,6 @@
   </w:style>
   <w:style w:type="numbering" w:default="1" w:styleId="NoList">
     <w:name w:val="No List"/>
-    <w:uiPriority w:val="99"/>
     <w:semiHidden/>
     <w:unhideWhenUsed/>
   </w:style>

</xml_diff>